<commit_message>
MOD: feedback ejercicio ordenamientos
</commit_message>
<xml_diff>
--- a/Ordenamientos archivos/Informe.docx
+++ b/Ordenamientos archivos/Informe.docx
@@ -1,12 +1,11 @@
 
 <file path=word/document.xml><?xml version="1.0" encoding="utf-8"?>
-<w:document xmlns:wpc="http://schemas.microsoft.com/office/word/2010/wordprocessingCanvas" xmlns:cx="http://schemas.microsoft.com/office/drawing/2014/chartex" xmlns:cx1="http://schemas.microsoft.com/office/drawing/2015/9/8/chartex" xmlns:cx2="http://schemas.microsoft.com/office/drawing/2015/10/21/chartex" xmlns:cx3="http://schemas.microsoft.com/office/drawing/2016/5/9/chartex" xmlns:cx4="http://schemas.microsoft.com/office/drawing/2016/5/10/chartex" xmlns:cx5="http://schemas.microsoft.com/office/drawing/2016/5/11/chartex" xmlns:cx6="http://schemas.microsoft.com/office/drawing/2016/5/12/chartex" xmlns:cx7="http://schemas.microsoft.com/office/drawing/2016/5/13/chartex" xmlns:cx8="http://schemas.microsoft.com/office/drawing/2016/5/14/chartex" xmlns:mc="http://schemas.openxmlformats.org/markup-compatibility/2006" xmlns:aink="http://schemas.microsoft.com/office/drawing/2016/ink" xmlns:am3d="http://schemas.microsoft.com/office/drawing/2017/model3d" xmlns:o="urn:schemas-microsoft-com:office:office" xmlns:r="http://schemas.openxmlformats.org/officeDocument/2006/relationships" xmlns:m="http://schemas.openxmlformats.org/officeDocument/2006/math" xmlns:v="urn:schemas-microsoft-com:vml" xmlns:wp14="http://schemas.microsoft.com/office/word/2010/wordprocessingDrawing" xmlns:wp="http://schemas.openxmlformats.org/drawingml/2006/wordprocessingDrawing" xmlns:w10="urn:schemas-microsoft-com:office:word" xmlns:w="http://schemas.openxmlformats.org/wordprocessingml/2006/main" xmlns:w14="http://schemas.microsoft.com/office/word/2010/wordml" xmlns:w15="http://schemas.microsoft.com/office/word/2012/wordml" xmlns:w16cid="http://schemas.microsoft.com/office/word/2016/wordml/cid" xmlns:w16se="http://schemas.microsoft.com/office/word/2015/wordml/symex" xmlns:wpg="http://schemas.microsoft.com/office/word/2010/wordprocessingGroup" xmlns:wpi="http://schemas.microsoft.com/office/word/2010/wordprocessingInk" xmlns:wne="http://schemas.microsoft.com/office/word/2006/wordml" xmlns:wps="http://schemas.microsoft.com/office/word/2010/wordprocessingShape" mc:Ignorable="w14 w15 w16se w16cid wp14">
+<w:document xmlns:wpc="http://schemas.microsoft.com/office/word/2010/wordprocessingCanvas" xmlns:cx="http://schemas.microsoft.com/office/drawing/2014/chartex" xmlns:cx1="http://schemas.microsoft.com/office/drawing/2015/9/8/chartex" xmlns:cx2="http://schemas.microsoft.com/office/drawing/2015/10/21/chartex" xmlns:cx3="http://schemas.microsoft.com/office/drawing/2016/5/9/chartex" xmlns:cx4="http://schemas.microsoft.com/office/drawing/2016/5/10/chartex" xmlns:cx5="http://schemas.microsoft.com/office/drawing/2016/5/11/chartex" xmlns:cx6="http://schemas.microsoft.com/office/drawing/2016/5/12/chartex" xmlns:cx7="http://schemas.microsoft.com/office/drawing/2016/5/13/chartex" xmlns:cx8="http://schemas.microsoft.com/office/drawing/2016/5/14/chartex" xmlns:mc="http://schemas.openxmlformats.org/markup-compatibility/2006" xmlns:aink="http://schemas.microsoft.com/office/drawing/2016/ink" xmlns:am3d="http://schemas.microsoft.com/office/drawing/2017/model3d" xmlns:o="urn:schemas-microsoft-com:office:office" xmlns:r="http://schemas.openxmlformats.org/officeDocument/2006/relationships" xmlns:m="http://schemas.openxmlformats.org/officeDocument/2006/math" xmlns:v="urn:schemas-microsoft-com:vml" xmlns:wp14="http://schemas.microsoft.com/office/word/2010/wordprocessingDrawing" xmlns:wp="http://schemas.openxmlformats.org/drawingml/2006/wordprocessingDrawing" xmlns:w10="urn:schemas-microsoft-com:office:word" xmlns:w="http://schemas.openxmlformats.org/wordprocessingml/2006/main" xmlns:w14="http://schemas.microsoft.com/office/word/2010/wordml" xmlns:w15="http://schemas.microsoft.com/office/word/2012/wordml" xmlns:w16cex="http://schemas.microsoft.com/office/word/2018/wordml/cex" xmlns:w16cid="http://schemas.microsoft.com/office/word/2016/wordml/cid" xmlns:w16="http://schemas.microsoft.com/office/word/2018/wordml" xmlns:w16se="http://schemas.microsoft.com/office/word/2015/wordml/symex" xmlns:wpg="http://schemas.microsoft.com/office/word/2010/wordprocessingGroup" xmlns:wpi="http://schemas.microsoft.com/office/word/2010/wordprocessingInk" xmlns:wne="http://schemas.microsoft.com/office/word/2006/wordml" xmlns:wps="http://schemas.microsoft.com/office/word/2010/wordprocessingShape" mc:Ignorable="w14 w15 w16se w16cid w16 w16cex wp14">
   <w:body>
     <w:p>
       <w:pPr>
         <w:jc w:val="both"/>
       </w:pPr>
-      <w:bookmarkStart w:id="0" w:name="_GoBack"/>
       <w:r>
         <w:t>Informe</w:t>
       </w:r>
@@ -16,7 +15,16 @@
         <w:jc w:val="both"/>
       </w:pPr>
       <w:r>
-        <w:t xml:space="preserve">Problemas: Siendo sincero tuve bastantes problemas, pero mas que nada corresponden a la impresión de los datos en un archivo, por alguna razón me imprimía basura y mas datos de los puestos en la capacidad máxima. Además de este problema tuve otro para imprimir la suma de los intercambios y comparaciones en la función Quicksort, y como ultimo problema fue el del tiempo de ejecución el cual no me salía, como esto lo escribo mucho antes entonces de la entrega del trabajo, no sé si lo logre implementarlo(ojalá). </w:t>
+        <w:t xml:space="preserve">Problemas: Siendo sincero tuve bastantes problemas, pero mas que nada corresponden a la impresión de los datos en un archivo, por alguna razón me imprimía basura y mas datos de los puestos en la capacidad máxima. Además de este problema tuve otro para imprimir la suma de los intercambios y comparaciones en la función Quicksort, y como </w:t>
+      </w:r>
+      <w:r>
+        <w:rPr>
+          <w:highlight w:val="yellow"/>
+        </w:rPr>
+        <w:t>ultimo</w:t>
+      </w:r>
+      <w:r>
+        <w:t xml:space="preserve"> problema fue el del tiempo de ejecución el cual no me salía, como esto lo escribo mucho antes entonces de la entrega del trabajo, no sé si lo logre implementarlo(ojalá). </w:t>
       </w:r>
     </w:p>
     <w:p>
@@ -24,7 +32,22 @@
         <w:jc w:val="both"/>
       </w:pPr>
       <w:r>
-        <w:t xml:space="preserve">Lo que me gusto: A pesar de los problemas, si tengo cosas que me gustaron de la actividad, una de ellas fue los datos que pude sacar gracias a todo el </w:t>
+        <w:t xml:space="preserve">Lo que me </w:t>
+      </w:r>
+      <w:r>
+        <w:rPr>
+          <w:highlight w:val="yellow"/>
+        </w:rPr>
+        <w:t>gusto</w:t>
+      </w:r>
+      <w:r>
+        <w:t xml:space="preserve">: A pesar de los problemas, si tengo cosas que </w:t>
+      </w:r>
+      <w:r>
+        <w:t>me gustaron</w:t>
+      </w:r>
+      <w:r>
+        <w:t xml:space="preserve"> de la actividad, una de ellas fue los datos que pude sacar gracias a todo el </w:t>
       </w:r>
       <w:r>
         <w:t>ejercicio (</w:t>
@@ -58,7 +81,18 @@
       </w:r>
       <w:proofErr w:type="spellEnd"/>
       <w:r>
-        <w:t xml:space="preserve">), ya que tenia en mi cabeza pero me faltaban aclaraciones en las </w:t>
+        <w:t xml:space="preserve">), ya que </w:t>
+      </w:r>
+      <w:proofErr w:type="spellStart"/>
+      <w:r>
+        <w:rPr>
+          <w:highlight w:val="yellow"/>
+        </w:rPr>
+        <w:t>tenia</w:t>
+      </w:r>
+      <w:proofErr w:type="spellEnd"/>
+      <w:r>
+        <w:t xml:space="preserve"> en mi cabeza pero me faltaban aclaraciones en las </w:t>
       </w:r>
       <w:r>
         <w:t>formas de hacerlo para que funcionara correctamente. Y yo creo que lo mejor fue haberme equivocado tanto en esta tarea ya que esa es la manera en la que una persona más aprende.</w:t>
@@ -69,20 +103,25 @@
         <w:jc w:val="both"/>
       </w:pPr>
       <w:r>
-        <w:t xml:space="preserve">Lo que aprendí: Aprendí la importancia de las prueba en los algoritmos para evaluar su desempeño y posteriormente saber cómo mejorarlo, aprendí mucho sobre el manejo de </w:t>
+        <w:t xml:space="preserve">Lo que aprendí: Aprendí la importancia de </w:t>
       </w:r>
       <w:proofErr w:type="gramStart"/>
       <w:r>
-        <w:t>archivos(</w:t>
+        <w:t>las prueba</w:t>
       </w:r>
       <w:proofErr w:type="gramEnd"/>
       <w:r>
-        <w:t>más que nada el binario porque fue el que entendí mejor).</w:t>
+        <w:t xml:space="preserve"> en los algoritmos para evaluar su desempeño y posteriormente saber cómo mejorarlo, aprendí mucho sobre el manejo de archivos</w:t>
       </w:r>
       <w:r>
         <w:t xml:space="preserve"> </w:t>
       </w:r>
-      <w:bookmarkEnd w:id="0"/>
+      <w:r>
+        <w:t>(más que nada el binario porque fue el que entendí mejor).</w:t>
+      </w:r>
+      <w:r>
+        <w:t xml:space="preserve"> </w:t>
+      </w:r>
     </w:p>
     <w:sectPr>
       <w:pgSz w:w="12240" w:h="15840"/>
@@ -95,7 +134,7 @@
 </file>
 
 <file path=word/styles.xml><?xml version="1.0" encoding="utf-8"?>
-<w:styles xmlns:mc="http://schemas.openxmlformats.org/markup-compatibility/2006" xmlns:r="http://schemas.openxmlformats.org/officeDocument/2006/relationships" xmlns:w="http://schemas.openxmlformats.org/wordprocessingml/2006/main" xmlns:w14="http://schemas.microsoft.com/office/word/2010/wordml" xmlns:w15="http://schemas.microsoft.com/office/word/2012/wordml" xmlns:w16cid="http://schemas.microsoft.com/office/word/2016/wordml/cid" xmlns:w16se="http://schemas.microsoft.com/office/word/2015/wordml/symex" mc:Ignorable="w14 w15 w16se w16cid">
+<w:styles xmlns:mc="http://schemas.openxmlformats.org/markup-compatibility/2006" xmlns:r="http://schemas.openxmlformats.org/officeDocument/2006/relationships" xmlns:w="http://schemas.openxmlformats.org/wordprocessingml/2006/main" xmlns:w14="http://schemas.microsoft.com/office/word/2010/wordml" xmlns:w15="http://schemas.microsoft.com/office/word/2012/wordml" xmlns:w16cex="http://schemas.microsoft.com/office/word/2018/wordml/cex" xmlns:w16cid="http://schemas.microsoft.com/office/word/2016/wordml/cid" xmlns:w16="http://schemas.microsoft.com/office/word/2018/wordml" xmlns:w16se="http://schemas.microsoft.com/office/word/2015/wordml/symex" mc:Ignorable="w14 w15 w16se w16cid w16 w16cex">
   <w:docDefaults>
     <w:rPrDefault>
       <w:rPr>
@@ -111,7 +150,7 @@
       </w:pPr>
     </w:pPrDefault>
   </w:docDefaults>
-  <w:latentStyles w:defLockedState="0" w:defUIPriority="99" w:defSemiHidden="0" w:defUnhideWhenUsed="0" w:defQFormat="0" w:count="377">
+  <w:latentStyles w:defLockedState="0" w:defUIPriority="99" w:defSemiHidden="0" w:defUnhideWhenUsed="0" w:defQFormat="0" w:count="376">
     <w:lsdException w:name="Normal" w:uiPriority="0" w:qFormat="1"/>
     <w:lsdException w:name="heading 1" w:uiPriority="9" w:qFormat="1"/>
     <w:lsdException w:name="heading 2" w:semiHidden="1" w:uiPriority="9" w:unhideWhenUsed="1" w:qFormat="1"/>
@@ -488,7 +527,6 @@
     <w:lsdException w:name="Hashtag" w:semiHidden="1" w:unhideWhenUsed="1"/>
     <w:lsdException w:name="Unresolved Mention" w:semiHidden="1" w:unhideWhenUsed="1"/>
     <w:lsdException w:name="Smart Link" w:semiHidden="1" w:unhideWhenUsed="1"/>
-    <w:lsdException w:name="Smart Link Error" w:semiHidden="1" w:unhideWhenUsed="1"/>
   </w:latentStyles>
   <w:style w:type="paragraph" w:default="1" w:styleId="Normal">
     <w:name w:val="Normal"/>
@@ -520,6 +558,104 @@
     <w:uiPriority w:val="99"/>
     <w:semiHidden/>
     <w:unhideWhenUsed/>
+  </w:style>
+  <w:style w:type="character" w:styleId="Refdecomentario">
+    <w:name w:val="annotation reference"/>
+    <w:basedOn w:val="Fuentedeprrafopredeter"/>
+    <w:uiPriority w:val="99"/>
+    <w:semiHidden/>
+    <w:unhideWhenUsed/>
+    <w:rsid w:val="000A101A"/>
+    <w:rPr>
+      <w:sz w:val="16"/>
+      <w:szCs w:val="16"/>
+    </w:rPr>
+  </w:style>
+  <w:style w:type="paragraph" w:styleId="Textocomentario">
+    <w:name w:val="annotation text"/>
+    <w:basedOn w:val="Normal"/>
+    <w:link w:val="TextocomentarioCar"/>
+    <w:uiPriority w:val="99"/>
+    <w:semiHidden/>
+    <w:unhideWhenUsed/>
+    <w:rsid w:val="000A101A"/>
+    <w:pPr>
+      <w:spacing w:line="240" w:lineRule="auto"/>
+    </w:pPr>
+    <w:rPr>
+      <w:sz w:val="20"/>
+      <w:szCs w:val="20"/>
+    </w:rPr>
+  </w:style>
+  <w:style w:type="character" w:customStyle="1" w:styleId="TextocomentarioCar">
+    <w:name w:val="Texto comentario Car"/>
+    <w:basedOn w:val="Fuentedeprrafopredeter"/>
+    <w:link w:val="Textocomentario"/>
+    <w:uiPriority w:val="99"/>
+    <w:semiHidden/>
+    <w:rsid w:val="000A101A"/>
+    <w:rPr>
+      <w:sz w:val="20"/>
+      <w:szCs w:val="20"/>
+    </w:rPr>
+  </w:style>
+  <w:style w:type="paragraph" w:styleId="Asuntodelcomentario">
+    <w:name w:val="annotation subject"/>
+    <w:basedOn w:val="Textocomentario"/>
+    <w:next w:val="Textocomentario"/>
+    <w:link w:val="AsuntodelcomentarioCar"/>
+    <w:uiPriority w:val="99"/>
+    <w:semiHidden/>
+    <w:unhideWhenUsed/>
+    <w:rsid w:val="000A101A"/>
+    <w:rPr>
+      <w:b/>
+      <w:bCs/>
+    </w:rPr>
+  </w:style>
+  <w:style w:type="character" w:customStyle="1" w:styleId="AsuntodelcomentarioCar">
+    <w:name w:val="Asunto del comentario Car"/>
+    <w:basedOn w:val="TextocomentarioCar"/>
+    <w:link w:val="Asuntodelcomentario"/>
+    <w:uiPriority w:val="99"/>
+    <w:semiHidden/>
+    <w:rsid w:val="000A101A"/>
+    <w:rPr>
+      <w:b/>
+      <w:bCs/>
+      <w:sz w:val="20"/>
+      <w:szCs w:val="20"/>
+    </w:rPr>
+  </w:style>
+  <w:style w:type="paragraph" w:styleId="Textodeglobo">
+    <w:name w:val="Balloon Text"/>
+    <w:basedOn w:val="Normal"/>
+    <w:link w:val="TextodegloboCar"/>
+    <w:uiPriority w:val="99"/>
+    <w:semiHidden/>
+    <w:unhideWhenUsed/>
+    <w:rsid w:val="000A101A"/>
+    <w:pPr>
+      <w:spacing w:after="0" w:line="240" w:lineRule="auto"/>
+    </w:pPr>
+    <w:rPr>
+      <w:rFonts w:ascii="Segoe UI" w:hAnsi="Segoe UI" w:cs="Segoe UI"/>
+      <w:sz w:val="18"/>
+      <w:szCs w:val="18"/>
+    </w:rPr>
+  </w:style>
+  <w:style w:type="character" w:customStyle="1" w:styleId="TextodegloboCar">
+    <w:name w:val="Texto de globo Car"/>
+    <w:basedOn w:val="Fuentedeprrafopredeter"/>
+    <w:link w:val="Textodeglobo"/>
+    <w:uiPriority w:val="99"/>
+    <w:semiHidden/>
+    <w:rsid w:val="000A101A"/>
+    <w:rPr>
+      <w:rFonts w:ascii="Segoe UI" w:hAnsi="Segoe UI" w:cs="Segoe UI"/>
+      <w:sz w:val="18"/>
+      <w:szCs w:val="18"/>
+    </w:rPr>
   </w:style>
 </w:styles>
 </file>

</xml_diff>